<commit_message>
Ispravlen doebogloblina Electronics/lab7/Khmel/Хмель РК6-46Б.docx
</commit_message>
<xml_diff>
--- a/4 term/Electronics/lab7/Khmel/Хмель РК6-46Б.docx
+++ b/4 term/Electronics/lab7/Khmel/Хмель РК6-46Б.docx
@@ -463,30 +463,14 @@
           <w:sz w:val="28"/>
         </w:rPr>
         <w:lastRenderedPageBreak/>
-        <w:t>Цель работы</w:t>
-      </w:r>
-      <w:proofErr w:type="gramStart"/>
-      <w:r>
-        <w:rPr>
-          <w:rFonts w:ascii="Calibri" w:eastAsia="Calibri" w:hAnsi="Calibri" w:cs="Calibri"/>
-          <w:sz w:val="28"/>
-        </w:rPr>
-        <w:t xml:space="preserve">: </w:t>
-      </w:r>
-      <w:r>
-        <w:rPr>
-          <w:sz w:val="28"/>
-          <w:szCs w:val="28"/>
-        </w:rPr>
-        <w:t>Получить</w:t>
-      </w:r>
-      <w:proofErr w:type="gramEnd"/>
-      <w:r>
-        <w:rPr>
-          <w:sz w:val="28"/>
-          <w:szCs w:val="28"/>
-        </w:rPr>
-        <w:t xml:space="preserve"> навыки в использовании базовых возможностей программы </w:t>
+        <w:t xml:space="preserve">Цель работы: </w:t>
+      </w:r>
+      <w:r>
+        <w:rPr>
+          <w:sz w:val="28"/>
+          <w:szCs w:val="28"/>
+        </w:rPr>
+        <w:t xml:space="preserve">Получить навыки в использовании базовых возможностей программы </w:t>
       </w:r>
       <w:proofErr w:type="spellStart"/>
       <w:r>
@@ -3077,22 +3061,29 @@
           <w:rFonts w:ascii="Calibri" w:eastAsia="Calibri" w:hAnsi="Calibri" w:cs="Calibri"/>
           <w:sz w:val="28"/>
           <w:szCs w:val="28"/>
-          <w:lang w:val="en-US"/>
-        </w:rPr>
-      </w:pPr>
-      <w:r>
-        <w:rPr>
-          <w:rFonts w:ascii="Calibri" w:eastAsia="Calibri" w:hAnsi="Calibri" w:cs="Calibri"/>
-          <w:noProof/>
-          <w:sz w:val="28"/>
-          <w:szCs w:val="28"/>
-          <w:lang w:val="en-US"/>
-        </w:rPr>
+        </w:rPr>
+      </w:pPr>
+    </w:p>
+    <w:p>
+      <w:pPr>
+        <w:rPr>
+          <w:rFonts w:ascii="Calibri" w:eastAsia="Calibri" w:hAnsi="Calibri" w:cs="Calibri"/>
+          <w:sz w:val="28"/>
+          <w:szCs w:val="28"/>
+        </w:rPr>
+      </w:pPr>
+      <w:r>
+        <w:rPr>
+          <w:rFonts w:ascii="Calibri" w:eastAsia="Calibri" w:hAnsi="Calibri" w:cs="Calibri"/>
+          <w:sz w:val="28"/>
+          <w:szCs w:val="28"/>
+        </w:rPr>
+        <w:lastRenderedPageBreak/>
         <w:drawing>
-          <wp:inline distT="0" distB="0" distL="0" distR="0" wp14:anchorId="095DC924" wp14:editId="0DDF1997">
-            <wp:extent cx="3657600" cy="2193410"/>
+          <wp:inline distT="0" distB="0" distL="0" distR="0" wp14:anchorId="19634ECD" wp14:editId="7AECA3AB">
+            <wp:extent cx="5940425" cy="3688080"/>
             <wp:effectExtent l="0" t="0" r="0" b="0"/>
-            <wp:docPr id="47" name="Рисунок 47"/>
+            <wp:docPr id="2" name="Рисунок 2"/>
             <wp:cNvGraphicFramePr>
               <a:graphicFrameLocks xmlns:a="http://schemas.openxmlformats.org/drawingml/2006/main" noChangeAspect="1"/>
             </wp:cNvGraphicFramePr>
@@ -3112,7 +3103,7 @@
                   <pic:spPr>
                     <a:xfrm>
                       <a:off x="0" y="0"/>
-                      <a:ext cx="3678104" cy="2205706"/>
+                      <a:ext cx="5940425" cy="3688080"/>
                     </a:xfrm>
                     <a:prstGeom prst="rect">
                       <a:avLst/>
@@ -3131,23 +3122,19 @@
           <w:rFonts w:ascii="Calibri" w:eastAsia="Calibri" w:hAnsi="Calibri" w:cs="Calibri"/>
           <w:sz w:val="28"/>
           <w:szCs w:val="28"/>
-          <w:lang w:val="en-US"/>
-        </w:rPr>
-      </w:pPr>
-      <w:r>
-        <w:rPr>
-          <w:rFonts w:ascii="Calibri" w:eastAsia="Calibri" w:hAnsi="Calibri" w:cs="Calibri"/>
-          <w:noProof/>
-          <w:sz w:val="28"/>
-          <w:szCs w:val="28"/>
-          <w:lang w:val="en-US"/>
-        </w:rPr>
-        <w:lastRenderedPageBreak/>
+        </w:rPr>
+      </w:pPr>
+      <w:r>
+        <w:rPr>
+          <w:rFonts w:ascii="Calibri" w:eastAsia="Calibri" w:hAnsi="Calibri" w:cs="Calibri"/>
+          <w:sz w:val="28"/>
+          <w:szCs w:val="28"/>
+        </w:rPr>
         <w:drawing>
-          <wp:inline distT="0" distB="0" distL="0" distR="0" wp14:anchorId="7F99D311" wp14:editId="3B69DD60">
-            <wp:extent cx="5940425" cy="2618105"/>
+          <wp:inline distT="0" distB="0" distL="0" distR="0" wp14:anchorId="754C586B" wp14:editId="0F8128F8">
+            <wp:extent cx="5940425" cy="2628265"/>
             <wp:effectExtent l="0" t="0" r="0" b="0"/>
-            <wp:docPr id="48" name="Рисунок 48"/>
+            <wp:docPr id="3" name="Рисунок 3"/>
             <wp:cNvGraphicFramePr>
               <a:graphicFrameLocks xmlns:a="http://schemas.openxmlformats.org/drawingml/2006/main" noChangeAspect="1"/>
             </wp:cNvGraphicFramePr>
@@ -3167,7 +3154,7 @@
                   <pic:spPr>
                     <a:xfrm>
                       <a:off x="0" y="0"/>
-                      <a:ext cx="5940425" cy="2618105"/>
+                      <a:ext cx="5940425" cy="2628265"/>
                     </a:xfrm>
                     <a:prstGeom prst="rect">
                       <a:avLst/>
@@ -3274,45 +3261,14 @@
           <w:szCs w:val="28"/>
         </w:rPr>
       </w:pPr>
-      <w:r>
-        <w:rPr>
-          <w:rFonts w:ascii="Calibri" w:eastAsia="Calibri" w:hAnsi="Calibri" w:cs="Calibri"/>
-          <w:sz w:val="28"/>
-          <w:szCs w:val="28"/>
-        </w:rPr>
-        <w:t>П</w:t>
-      </w:r>
-      <w:r>
-        <w:rPr>
-          <w:rFonts w:ascii="Calibri" w:eastAsia="Calibri" w:hAnsi="Calibri" w:cs="Calibri"/>
-          <w:sz w:val="28"/>
-          <w:szCs w:val="28"/>
-        </w:rPr>
-        <w:t xml:space="preserve">олучить передаточную характеристику </w:t>
-      </w:r>
-      <w:r>
-        <w:rPr>
-          <w:rFonts w:ascii="Calibri" w:eastAsia="Calibri" w:hAnsi="Calibri" w:cs="Calibri"/>
-          <w:sz w:val="28"/>
-          <w:szCs w:val="28"/>
-        </w:rPr>
-        <w:t xml:space="preserve">. </w:t>
-      </w:r>
-      <w:r>
-        <w:rPr>
-          <w:rFonts w:ascii="Calibri" w:eastAsia="Calibri" w:hAnsi="Calibri" w:cs="Calibri"/>
-          <w:sz w:val="28"/>
-          <w:szCs w:val="28"/>
-        </w:rPr>
-        <w:t>Определить значения входного напряжения, при которых открываются транзисторы, значение максимального тока через комплементарную пару для напряжения источника питания 5V.</w:t>
-      </w:r>
-    </w:p>
-    <w:p>
-      <w:pPr>
-        <w:rPr>
-          <w:rFonts w:ascii="Calibri" w:eastAsia="Calibri" w:hAnsi="Calibri" w:cs="Calibri"/>
-          <w:sz w:val="28"/>
-          <w:szCs w:val="28"/>
+    </w:p>
+    <w:p>
+      <w:pPr>
+        <w:rPr>
+          <w:rFonts w:ascii="Calibri" w:eastAsia="Calibri" w:hAnsi="Calibri" w:cs="Calibri"/>
+          <w:sz w:val="28"/>
+          <w:szCs w:val="28"/>
+          <w:lang w:val="en-US"/>
         </w:rPr>
       </w:pPr>
       <w:r>
@@ -3321,12 +3277,14 @@
           <w:noProof/>
           <w:sz w:val="28"/>
           <w:szCs w:val="28"/>
-        </w:rPr>
+          <w:lang w:val="en-US"/>
+        </w:rPr>
+        <w:lastRenderedPageBreak/>
         <w:drawing>
-          <wp:inline distT="0" distB="0" distL="0" distR="0" wp14:anchorId="6252D52D" wp14:editId="05F59E6C">
-            <wp:extent cx="3374606" cy="2011680"/>
+          <wp:inline distT="0" distB="0" distL="0" distR="0" wp14:anchorId="095DC924" wp14:editId="0DDF1997">
+            <wp:extent cx="3657600" cy="2193410"/>
             <wp:effectExtent l="0" t="0" r="0" b="0"/>
-            <wp:docPr id="52" name="Рисунок 52"/>
+            <wp:docPr id="47" name="Рисунок 47"/>
             <wp:cNvGraphicFramePr>
               <a:graphicFrameLocks xmlns:a="http://schemas.openxmlformats.org/drawingml/2006/main" noChangeAspect="1"/>
             </wp:cNvGraphicFramePr>
@@ -3346,7 +3304,7 @@
                   <pic:spPr>
                     <a:xfrm>
                       <a:off x="0" y="0"/>
-                      <a:ext cx="3396510" cy="2024738"/>
+                      <a:ext cx="3678104" cy="2205706"/>
                     </a:xfrm>
                     <a:prstGeom prst="rect">
                       <a:avLst/>
@@ -3365,17 +3323,22 @@
           <w:rFonts w:ascii="Calibri" w:eastAsia="Calibri" w:hAnsi="Calibri" w:cs="Calibri"/>
           <w:sz w:val="28"/>
           <w:szCs w:val="28"/>
-        </w:rPr>
-      </w:pPr>
-      <w:r>
-        <w:rPr>
+          <w:lang w:val="en-US"/>
+        </w:rPr>
+      </w:pPr>
+      <w:r>
+        <w:rPr>
+          <w:rFonts w:ascii="Calibri" w:eastAsia="Calibri" w:hAnsi="Calibri" w:cs="Calibri"/>
           <w:noProof/>
+          <w:sz w:val="28"/>
+          <w:szCs w:val="28"/>
+          <w:lang w:val="en-US"/>
         </w:rPr>
         <w:drawing>
-          <wp:inline distT="0" distB="0" distL="0" distR="0" wp14:anchorId="74EC06EE" wp14:editId="2E0D33A9">
-            <wp:extent cx="4294022" cy="2424941"/>
+          <wp:inline distT="0" distB="0" distL="0" distR="0" wp14:anchorId="7F99D311" wp14:editId="3B69DD60">
+            <wp:extent cx="5940425" cy="2618105"/>
             <wp:effectExtent l="0" t="0" r="0" b="0"/>
-            <wp:docPr id="51" name="Рисунок 51"/>
+            <wp:docPr id="48" name="Рисунок 48"/>
             <wp:cNvGraphicFramePr>
               <a:graphicFrameLocks xmlns:a="http://schemas.openxmlformats.org/drawingml/2006/main" noChangeAspect="1"/>
             </wp:cNvGraphicFramePr>
@@ -3395,7 +3358,7 @@
                   <pic:spPr>
                     <a:xfrm>
                       <a:off x="0" y="0"/>
-                      <a:ext cx="4333977" cy="2447505"/>
+                      <a:ext cx="5940425" cy="2618105"/>
                     </a:xfrm>
                     <a:prstGeom prst="rect">
                       <a:avLst/>
@@ -3414,7 +3377,133 @@
           <w:rFonts w:ascii="Calibri" w:eastAsia="Calibri" w:hAnsi="Calibri" w:cs="Calibri"/>
           <w:sz w:val="28"/>
           <w:szCs w:val="28"/>
-          <w:lang w:val="en-US"/>
+        </w:rPr>
+      </w:pPr>
+      <w:r>
+        <w:rPr>
+          <w:rFonts w:ascii="Calibri" w:eastAsia="Calibri" w:hAnsi="Calibri" w:cs="Calibri"/>
+          <w:sz w:val="28"/>
+          <w:szCs w:val="28"/>
+          <w:lang w:val="en-US"/>
+        </w:rPr>
+        <w:t>t</w:t>
+      </w:r>
+      <w:r>
+        <w:rPr>
+          <w:rFonts w:ascii="Calibri" w:eastAsia="Calibri" w:hAnsi="Calibri" w:cs="Calibri"/>
+          <w:sz w:val="28"/>
+          <w:szCs w:val="28"/>
+        </w:rPr>
+        <w:t>01 = 0.01</w:t>
+      </w:r>
+      <w:r>
+        <w:rPr>
+          <w:rFonts w:ascii="Calibri" w:eastAsia="Calibri" w:hAnsi="Calibri" w:cs="Calibri"/>
+          <w:sz w:val="28"/>
+          <w:szCs w:val="28"/>
+        </w:rPr>
+        <w:t>5</w:t>
+      </w:r>
+      <w:r>
+        <w:rPr>
+          <w:rFonts w:ascii="Calibri" w:eastAsia="Calibri" w:hAnsi="Calibri" w:cs="Calibri"/>
+          <w:sz w:val="28"/>
+          <w:szCs w:val="28"/>
+          <w:lang w:val="en-US"/>
+        </w:rPr>
+        <w:t>u</w:t>
+      </w:r>
+    </w:p>
+    <w:p>
+      <w:pPr>
+        <w:rPr>
+          <w:rFonts w:ascii="Calibri" w:eastAsia="Calibri" w:hAnsi="Calibri" w:cs="Calibri"/>
+          <w:sz w:val="28"/>
+          <w:szCs w:val="28"/>
+        </w:rPr>
+      </w:pPr>
+      <w:r>
+        <w:rPr>
+          <w:rFonts w:ascii="Calibri" w:eastAsia="Calibri" w:hAnsi="Calibri" w:cs="Calibri"/>
+          <w:sz w:val="28"/>
+          <w:szCs w:val="28"/>
+          <w:lang w:val="en-US"/>
+        </w:rPr>
+        <w:t>t</w:t>
+      </w:r>
+      <w:r>
+        <w:rPr>
+          <w:rFonts w:ascii="Calibri" w:eastAsia="Calibri" w:hAnsi="Calibri" w:cs="Calibri"/>
+          <w:sz w:val="28"/>
+          <w:szCs w:val="28"/>
+        </w:rPr>
+        <w:t>10 = 0.00</w:t>
+      </w:r>
+      <w:r>
+        <w:rPr>
+          <w:rFonts w:ascii="Calibri" w:eastAsia="Calibri" w:hAnsi="Calibri" w:cs="Calibri"/>
+          <w:sz w:val="28"/>
+          <w:szCs w:val="28"/>
+        </w:rPr>
+        <w:t>4</w:t>
+      </w:r>
+      <w:r>
+        <w:rPr>
+          <w:rFonts w:ascii="Calibri" w:eastAsia="Calibri" w:hAnsi="Calibri" w:cs="Calibri"/>
+          <w:sz w:val="28"/>
+          <w:szCs w:val="28"/>
+          <w:lang w:val="en-US"/>
+        </w:rPr>
+        <w:t>u</w:t>
+      </w:r>
+    </w:p>
+    <w:p>
+      <w:pPr>
+        <w:rPr>
+          <w:rFonts w:ascii="Calibri" w:eastAsia="Calibri" w:hAnsi="Calibri" w:cs="Calibri"/>
+          <w:sz w:val="28"/>
+          <w:szCs w:val="28"/>
+        </w:rPr>
+      </w:pPr>
+      <w:r>
+        <w:rPr>
+          <w:rFonts w:ascii="Calibri" w:eastAsia="Calibri" w:hAnsi="Calibri" w:cs="Calibri"/>
+          <w:sz w:val="28"/>
+          <w:szCs w:val="28"/>
+        </w:rPr>
+        <w:t>П</w:t>
+      </w:r>
+      <w:r>
+        <w:rPr>
+          <w:rFonts w:ascii="Calibri" w:eastAsia="Calibri" w:hAnsi="Calibri" w:cs="Calibri"/>
+          <w:sz w:val="28"/>
+          <w:szCs w:val="28"/>
+        </w:rPr>
+        <w:t xml:space="preserve">олучить передаточную характеристику </w:t>
+      </w:r>
+      <w:r>
+        <w:rPr>
+          <w:rFonts w:ascii="Calibri" w:eastAsia="Calibri" w:hAnsi="Calibri" w:cs="Calibri"/>
+          <w:sz w:val="28"/>
+          <w:szCs w:val="28"/>
+        </w:rPr>
+        <w:t xml:space="preserve">. </w:t>
+      </w:r>
+      <w:r>
+        <w:rPr>
+          <w:rFonts w:ascii="Calibri" w:eastAsia="Calibri" w:hAnsi="Calibri" w:cs="Calibri"/>
+          <w:sz w:val="28"/>
+          <w:szCs w:val="28"/>
+        </w:rPr>
+        <w:t>Определить значения входного напряжения, при которых открываются транзисторы, значение максимального тока через комплементарную пару для напряжения источника питания 5V.</w:t>
+      </w:r>
+    </w:p>
+    <w:p>
+      <w:pPr>
+        <w:rPr>
+          <w:rFonts w:ascii="Calibri" w:eastAsia="Calibri" w:hAnsi="Calibri" w:cs="Calibri"/>
+          <w:sz w:val="28"/>
+          <w:szCs w:val="28"/>
         </w:rPr>
       </w:pPr>
       <w:r>
@@ -3423,14 +3512,12 @@
           <w:noProof/>
           <w:sz w:val="28"/>
           <w:szCs w:val="28"/>
-          <w:lang w:val="en-US"/>
-        </w:rPr>
-        <w:lastRenderedPageBreak/>
+        </w:rPr>
         <w:drawing>
-          <wp:inline distT="0" distB="0" distL="0" distR="0" wp14:anchorId="6F3A9554" wp14:editId="30E578EE">
-            <wp:extent cx="6258875" cy="2765145"/>
+          <wp:inline distT="0" distB="0" distL="0" distR="0" wp14:anchorId="6252D52D" wp14:editId="05F59E6C">
+            <wp:extent cx="3374606" cy="2011680"/>
             <wp:effectExtent l="0" t="0" r="0" b="0"/>
-            <wp:docPr id="53" name="Рисунок 53"/>
+            <wp:docPr id="52" name="Рисунок 52"/>
             <wp:cNvGraphicFramePr>
               <a:graphicFrameLocks xmlns:a="http://schemas.openxmlformats.org/drawingml/2006/main" noChangeAspect="1"/>
             </wp:cNvGraphicFramePr>
@@ -3450,7 +3537,7 @@
                   <pic:spPr>
                     <a:xfrm>
                       <a:off x="0" y="0"/>
-                      <a:ext cx="6264326" cy="2767553"/>
+                      <a:ext cx="3396510" cy="2024738"/>
                     </a:xfrm>
                     <a:prstGeom prst="rect">
                       <a:avLst/>
@@ -3467,180 +3554,20 @@
       <w:pPr>
         <w:rPr>
           <w:rFonts w:ascii="Calibri" w:eastAsia="Calibri" w:hAnsi="Calibri" w:cs="Calibri"/>
-          <w:bCs/>
-          <w:sz w:val="28"/>
-          <w:szCs w:val="28"/>
-        </w:rPr>
-      </w:pPr>
-      <w:r>
-        <w:rPr>
-          <w:rFonts w:ascii="Calibri" w:eastAsia="Calibri" w:hAnsi="Calibri" w:cs="Calibri"/>
-          <w:bCs/>
-          <w:sz w:val="28"/>
-          <w:szCs w:val="28"/>
-        </w:rPr>
-        <w:t xml:space="preserve">Не совпадение характеристик  обусловлено неполной </w:t>
-      </w:r>
-      <w:proofErr w:type="spellStart"/>
-      <w:r>
-        <w:rPr>
-          <w:rFonts w:ascii="Calibri" w:eastAsia="Calibri" w:hAnsi="Calibri" w:cs="Calibri"/>
-          <w:bCs/>
-          <w:sz w:val="28"/>
-          <w:szCs w:val="28"/>
-        </w:rPr>
-        <w:t>комлементарностью</w:t>
-      </w:r>
-      <w:proofErr w:type="spellEnd"/>
-      <w:r>
-        <w:rPr>
-          <w:rFonts w:ascii="Calibri" w:eastAsia="Calibri" w:hAnsi="Calibri" w:cs="Calibri"/>
-          <w:bCs/>
-          <w:sz w:val="28"/>
-          <w:szCs w:val="28"/>
-        </w:rPr>
-        <w:t xml:space="preserve"> транзисторов. </w:t>
-      </w:r>
-    </w:p>
-    <w:p>
-      <w:pPr>
-        <w:rPr>
-          <w:rFonts w:ascii="Calibri" w:eastAsia="Calibri" w:hAnsi="Calibri" w:cs="Calibri"/>
-          <w:sz w:val="28"/>
-          <w:szCs w:val="28"/>
-        </w:rPr>
-      </w:pPr>
-      <w:r>
-        <w:rPr>
-          <w:rFonts w:ascii="Calibri" w:eastAsia="Calibri" w:hAnsi="Calibri" w:cs="Calibri"/>
-          <w:sz w:val="28"/>
-          <w:szCs w:val="28"/>
-        </w:rPr>
-        <w:t>Собрать стенд для исследования работы логического элемента 2И-НЕ на полевых транзисторах NMOS и PMOS.</w:t>
-      </w:r>
-    </w:p>
-    <w:p>
-      <w:pPr>
-        <w:rPr>
-          <w:rFonts w:ascii="Calibri" w:eastAsia="Calibri" w:hAnsi="Calibri" w:cs="Calibri"/>
-          <w:sz w:val="28"/>
-          <w:szCs w:val="28"/>
-          <w:lang w:val="en-US"/>
-        </w:rPr>
-      </w:pPr>
-      <w:r>
-        <w:rPr>
-          <w:rFonts w:ascii="Calibri" w:eastAsia="Calibri" w:hAnsi="Calibri" w:cs="Calibri"/>
-          <w:sz w:val="28"/>
-          <w:szCs w:val="28"/>
-          <w:lang w:val="en-US"/>
-        </w:rPr>
-        <w:t xml:space="preserve">U1 0 0 label=start 1us 1 2us 0 3us 1 4us 0 5us </w:t>
-      </w:r>
-      <w:proofErr w:type="spellStart"/>
-      <w:r>
-        <w:rPr>
-          <w:rFonts w:ascii="Calibri" w:eastAsia="Calibri" w:hAnsi="Calibri" w:cs="Calibri"/>
-          <w:sz w:val="28"/>
-          <w:szCs w:val="28"/>
-          <w:lang w:val="en-US"/>
-        </w:rPr>
-        <w:t>goto</w:t>
-      </w:r>
-      <w:proofErr w:type="spellEnd"/>
-      <w:r>
-        <w:rPr>
-          <w:rFonts w:ascii="Calibri" w:eastAsia="Calibri" w:hAnsi="Calibri" w:cs="Calibri"/>
-          <w:sz w:val="28"/>
-          <w:szCs w:val="28"/>
-          <w:lang w:val="en-US"/>
-        </w:rPr>
-        <w:t xml:space="preserve"> start 1 </w:t>
-      </w:r>
-      <w:proofErr w:type="gramStart"/>
-      <w:r>
-        <w:rPr>
-          <w:rFonts w:ascii="Calibri" w:eastAsia="Calibri" w:hAnsi="Calibri" w:cs="Calibri"/>
-          <w:sz w:val="28"/>
-          <w:szCs w:val="28"/>
-          <w:lang w:val="en-US"/>
-        </w:rPr>
-        <w:t>times</w:t>
-      </w:r>
-      <w:proofErr w:type="gramEnd"/>
-    </w:p>
-    <w:p>
-      <w:pPr>
-        <w:rPr>
-          <w:rFonts w:ascii="Calibri" w:eastAsia="Calibri" w:hAnsi="Calibri" w:cs="Calibri"/>
-          <w:sz w:val="28"/>
-          <w:szCs w:val="28"/>
-          <w:lang w:val="en-US"/>
-        </w:rPr>
-      </w:pPr>
-      <w:r>
-        <w:rPr>
-          <w:rFonts w:ascii="Calibri" w:eastAsia="Calibri" w:hAnsi="Calibri" w:cs="Calibri"/>
-          <w:sz w:val="28"/>
-          <w:szCs w:val="28"/>
-          <w:lang w:val="en-US"/>
-        </w:rPr>
-        <w:t xml:space="preserve">U2 0 0 label=start 2us 1 4us 0 6us </w:t>
-      </w:r>
-      <w:proofErr w:type="spellStart"/>
-      <w:r>
-        <w:rPr>
-          <w:rFonts w:ascii="Calibri" w:eastAsia="Calibri" w:hAnsi="Calibri" w:cs="Calibri"/>
-          <w:sz w:val="28"/>
-          <w:szCs w:val="28"/>
-          <w:lang w:val="en-US"/>
-        </w:rPr>
-        <w:t>goto</w:t>
-      </w:r>
-      <w:proofErr w:type="spellEnd"/>
-      <w:r>
-        <w:rPr>
-          <w:rFonts w:ascii="Calibri" w:eastAsia="Calibri" w:hAnsi="Calibri" w:cs="Calibri"/>
-          <w:sz w:val="28"/>
-          <w:szCs w:val="28"/>
-          <w:lang w:val="en-US"/>
-        </w:rPr>
-        <w:t xml:space="preserve"> start 1 </w:t>
-      </w:r>
-      <w:proofErr w:type="gramStart"/>
-      <w:r>
-        <w:rPr>
-          <w:rFonts w:ascii="Calibri" w:eastAsia="Calibri" w:hAnsi="Calibri" w:cs="Calibri"/>
-          <w:sz w:val="28"/>
-          <w:szCs w:val="28"/>
-          <w:lang w:val="en-US"/>
-        </w:rPr>
-        <w:t>times</w:t>
-      </w:r>
-      <w:proofErr w:type="gramEnd"/>
-    </w:p>
-    <w:p>
-      <w:pPr>
-        <w:rPr>
-          <w:rFonts w:ascii="Calibri" w:eastAsia="Calibri" w:hAnsi="Calibri" w:cs="Calibri"/>
-          <w:sz w:val="28"/>
-          <w:szCs w:val="28"/>
-          <w:lang w:val="en-US"/>
-        </w:rPr>
-      </w:pPr>
-      <w:r>
-        <w:rPr>
-          <w:rFonts w:ascii="Calibri" w:eastAsia="Calibri" w:hAnsi="Calibri" w:cs="Calibri"/>
+          <w:sz w:val="28"/>
+          <w:szCs w:val="28"/>
+        </w:rPr>
+      </w:pPr>
+      <w:r>
+        <w:rPr>
           <w:noProof/>
-          <w:sz w:val="28"/>
-          <w:szCs w:val="28"/>
-          <w:lang w:val="en-US"/>
-        </w:rPr>
+        </w:rPr>
+        <w:lastRenderedPageBreak/>
         <w:drawing>
-          <wp:inline distT="0" distB="0" distL="0" distR="0" wp14:anchorId="448DA5BF" wp14:editId="20B6FBEF">
-            <wp:extent cx="4265632" cy="2209191"/>
+          <wp:inline distT="0" distB="0" distL="0" distR="0" wp14:anchorId="74EC06EE" wp14:editId="2E0D33A9">
+            <wp:extent cx="4294022" cy="2424941"/>
             <wp:effectExtent l="0" t="0" r="0" b="0"/>
-            <wp:docPr id="54" name="Рисунок 54"/>
+            <wp:docPr id="51" name="Рисунок 51"/>
             <wp:cNvGraphicFramePr>
               <a:graphicFrameLocks xmlns:a="http://schemas.openxmlformats.org/drawingml/2006/main" noChangeAspect="1"/>
             </wp:cNvGraphicFramePr>
@@ -3660,7 +3587,7 @@
                   <pic:spPr>
                     <a:xfrm>
                       <a:off x="0" y="0"/>
-                      <a:ext cx="4297628" cy="2225762"/>
+                      <a:ext cx="4333977" cy="2447505"/>
                     </a:xfrm>
                     <a:prstGeom prst="rect">
                       <a:avLst/>
@@ -3684,13 +3611,17 @@
       </w:pPr>
       <w:r>
         <w:rPr>
+          <w:rFonts w:ascii="Calibri" w:eastAsia="Calibri" w:hAnsi="Calibri" w:cs="Calibri"/>
           <w:noProof/>
+          <w:sz w:val="28"/>
+          <w:szCs w:val="28"/>
+          <w:lang w:val="en-US"/>
         </w:rPr>
         <w:drawing>
-          <wp:inline distT="0" distB="0" distL="0" distR="0" wp14:anchorId="73BCF08C" wp14:editId="65530321">
-            <wp:extent cx="4740996" cy="1953158"/>
+          <wp:inline distT="0" distB="0" distL="0" distR="0" wp14:anchorId="6F3A9554" wp14:editId="30E578EE">
+            <wp:extent cx="6258875" cy="2765145"/>
             <wp:effectExtent l="0" t="0" r="0" b="0"/>
-            <wp:docPr id="55" name="Рисунок 55"/>
+            <wp:docPr id="53" name="Рисунок 53"/>
             <wp:cNvGraphicFramePr>
               <a:graphicFrameLocks xmlns:a="http://schemas.openxmlformats.org/drawingml/2006/main" noChangeAspect="1"/>
             </wp:cNvGraphicFramePr>
@@ -3710,7 +3641,7 @@
                   <pic:spPr>
                     <a:xfrm>
                       <a:off x="0" y="0"/>
-                      <a:ext cx="4763414" cy="1962394"/>
+                      <a:ext cx="6264326" cy="2767553"/>
                     </a:xfrm>
                     <a:prstGeom prst="rect">
                       <a:avLst/>
@@ -3727,8 +3658,143 @@
       <w:pPr>
         <w:rPr>
           <w:rFonts w:ascii="Calibri" w:eastAsia="Calibri" w:hAnsi="Calibri" w:cs="Calibri"/>
-          <w:sz w:val="28"/>
-          <w:szCs w:val="28"/>
+          <w:bCs/>
+          <w:sz w:val="28"/>
+          <w:szCs w:val="28"/>
+        </w:rPr>
+      </w:pPr>
+      <w:r>
+        <w:rPr>
+          <w:rFonts w:ascii="Calibri" w:eastAsia="Calibri" w:hAnsi="Calibri" w:cs="Calibri"/>
+          <w:bCs/>
+          <w:sz w:val="28"/>
+          <w:szCs w:val="28"/>
+        </w:rPr>
+        <w:t xml:space="preserve">Не совпадение характеристик  обусловлено неполной </w:t>
+      </w:r>
+      <w:proofErr w:type="spellStart"/>
+      <w:r>
+        <w:rPr>
+          <w:rFonts w:ascii="Calibri" w:eastAsia="Calibri" w:hAnsi="Calibri" w:cs="Calibri"/>
+          <w:bCs/>
+          <w:sz w:val="28"/>
+          <w:szCs w:val="28"/>
+        </w:rPr>
+        <w:t>комлементарностью</w:t>
+      </w:r>
+      <w:proofErr w:type="spellEnd"/>
+      <w:r>
+        <w:rPr>
+          <w:rFonts w:ascii="Calibri" w:eastAsia="Calibri" w:hAnsi="Calibri" w:cs="Calibri"/>
+          <w:bCs/>
+          <w:sz w:val="28"/>
+          <w:szCs w:val="28"/>
+        </w:rPr>
+        <w:t xml:space="preserve"> транзисторов. </w:t>
+      </w:r>
+    </w:p>
+    <w:p>
+      <w:pPr>
+        <w:rPr>
+          <w:rFonts w:ascii="Calibri" w:eastAsia="Calibri" w:hAnsi="Calibri" w:cs="Calibri"/>
+          <w:sz w:val="28"/>
+          <w:szCs w:val="28"/>
+        </w:rPr>
+      </w:pPr>
+      <w:r>
+        <w:rPr>
+          <w:rFonts w:ascii="Calibri" w:eastAsia="Calibri" w:hAnsi="Calibri" w:cs="Calibri"/>
+          <w:sz w:val="28"/>
+          <w:szCs w:val="28"/>
+        </w:rPr>
+        <w:t>Собрать стенд для исследования работы логического элемента 2И-НЕ на полевых транзисторах NMOS и PMOS.</w:t>
+      </w:r>
+    </w:p>
+    <w:p>
+      <w:pPr>
+        <w:rPr>
+          <w:rFonts w:ascii="Calibri" w:eastAsia="Calibri" w:hAnsi="Calibri" w:cs="Calibri"/>
+          <w:sz w:val="28"/>
+          <w:szCs w:val="28"/>
+          <w:lang w:val="en-US"/>
+        </w:rPr>
+      </w:pPr>
+      <w:r>
+        <w:rPr>
+          <w:rFonts w:ascii="Calibri" w:eastAsia="Calibri" w:hAnsi="Calibri" w:cs="Calibri"/>
+          <w:sz w:val="28"/>
+          <w:szCs w:val="28"/>
+          <w:lang w:val="en-US"/>
+        </w:rPr>
+        <w:t xml:space="preserve">U1 0 0 label=start 1us 1 2us 0 3us 1 4us 0 5us </w:t>
+      </w:r>
+      <w:proofErr w:type="spellStart"/>
+      <w:r>
+        <w:rPr>
+          <w:rFonts w:ascii="Calibri" w:eastAsia="Calibri" w:hAnsi="Calibri" w:cs="Calibri"/>
+          <w:sz w:val="28"/>
+          <w:szCs w:val="28"/>
+          <w:lang w:val="en-US"/>
+        </w:rPr>
+        <w:t>goto</w:t>
+      </w:r>
+      <w:proofErr w:type="spellEnd"/>
+      <w:r>
+        <w:rPr>
+          <w:rFonts w:ascii="Calibri" w:eastAsia="Calibri" w:hAnsi="Calibri" w:cs="Calibri"/>
+          <w:sz w:val="28"/>
+          <w:szCs w:val="28"/>
+          <w:lang w:val="en-US"/>
+        </w:rPr>
+        <w:t xml:space="preserve"> start 1 times</w:t>
+      </w:r>
+    </w:p>
+    <w:p>
+      <w:pPr>
+        <w:rPr>
+          <w:rFonts w:ascii="Calibri" w:eastAsia="Calibri" w:hAnsi="Calibri" w:cs="Calibri"/>
+          <w:sz w:val="28"/>
+          <w:szCs w:val="28"/>
+          <w:lang w:val="en-US"/>
+        </w:rPr>
+      </w:pPr>
+      <w:r>
+        <w:rPr>
+          <w:rFonts w:ascii="Calibri" w:eastAsia="Calibri" w:hAnsi="Calibri" w:cs="Calibri"/>
+          <w:sz w:val="28"/>
+          <w:szCs w:val="28"/>
+          <w:lang w:val="en-US"/>
+        </w:rPr>
+        <w:t xml:space="preserve">U2 0 0 label=start 2us 1 4us 0 6us </w:t>
+      </w:r>
+      <w:proofErr w:type="spellStart"/>
+      <w:r>
+        <w:rPr>
+          <w:rFonts w:ascii="Calibri" w:eastAsia="Calibri" w:hAnsi="Calibri" w:cs="Calibri"/>
+          <w:sz w:val="28"/>
+          <w:szCs w:val="28"/>
+          <w:lang w:val="en-US"/>
+        </w:rPr>
+        <w:t>goto</w:t>
+      </w:r>
+      <w:proofErr w:type="spellEnd"/>
+      <w:r>
+        <w:rPr>
+          <w:rFonts w:ascii="Calibri" w:eastAsia="Calibri" w:hAnsi="Calibri" w:cs="Calibri"/>
+          <w:sz w:val="28"/>
+          <w:szCs w:val="28"/>
+          <w:lang w:val="en-US"/>
+        </w:rPr>
+        <w:t xml:space="preserve"> start 1 times</w:t>
+      </w:r>
+    </w:p>
+    <w:p>
+      <w:pPr>
+        <w:rPr>
+          <w:rFonts w:ascii="Calibri" w:eastAsia="Calibri" w:hAnsi="Calibri" w:cs="Calibri"/>
+          <w:sz w:val="28"/>
+          <w:szCs w:val="28"/>
+          <w:lang w:val="en-US"/>
         </w:rPr>
       </w:pPr>
       <w:r>
@@ -3741,10 +3807,10 @@
         </w:rPr>
         <w:lastRenderedPageBreak/>
         <w:drawing>
-          <wp:inline distT="0" distB="0" distL="0" distR="0" wp14:anchorId="25A33D4A" wp14:editId="7AAB813A">
-            <wp:extent cx="6268100" cy="2757830"/>
+          <wp:inline distT="0" distB="0" distL="0" distR="0" wp14:anchorId="448DA5BF" wp14:editId="20B6FBEF">
+            <wp:extent cx="4265632" cy="2209191"/>
             <wp:effectExtent l="0" t="0" r="0" b="0"/>
-            <wp:docPr id="56" name="Рисунок 56"/>
+            <wp:docPr id="54" name="Рисунок 54"/>
             <wp:cNvGraphicFramePr>
               <a:graphicFrameLocks xmlns:a="http://schemas.openxmlformats.org/drawingml/2006/main" noChangeAspect="1"/>
             </wp:cNvGraphicFramePr>
@@ -3764,6 +3830,109 @@
                   <pic:spPr>
                     <a:xfrm>
                       <a:off x="0" y="0"/>
+                      <a:ext cx="4297628" cy="2225762"/>
+                    </a:xfrm>
+                    <a:prstGeom prst="rect">
+                      <a:avLst/>
+                    </a:prstGeom>
+                  </pic:spPr>
+                </pic:pic>
+              </a:graphicData>
+            </a:graphic>
+          </wp:inline>
+        </w:drawing>
+      </w:r>
+    </w:p>
+    <w:p>
+      <w:pPr>
+        <w:rPr>
+          <w:rFonts w:ascii="Calibri" w:eastAsia="Calibri" w:hAnsi="Calibri" w:cs="Calibri"/>
+          <w:sz w:val="28"/>
+          <w:szCs w:val="28"/>
+          <w:lang w:val="en-US"/>
+        </w:rPr>
+      </w:pPr>
+      <w:r>
+        <w:rPr>
+          <w:noProof/>
+        </w:rPr>
+        <w:drawing>
+          <wp:inline distT="0" distB="0" distL="0" distR="0" wp14:anchorId="73BCF08C" wp14:editId="65530321">
+            <wp:extent cx="4740996" cy="1953158"/>
+            <wp:effectExtent l="0" t="0" r="0" b="0"/>
+            <wp:docPr id="55" name="Рисунок 55"/>
+            <wp:cNvGraphicFramePr>
+              <a:graphicFrameLocks xmlns:a="http://schemas.openxmlformats.org/drawingml/2006/main" noChangeAspect="1"/>
+            </wp:cNvGraphicFramePr>
+            <a:graphic xmlns:a="http://schemas.openxmlformats.org/drawingml/2006/main">
+              <a:graphicData uri="http://schemas.openxmlformats.org/drawingml/2006/picture">
+                <pic:pic xmlns:pic="http://schemas.openxmlformats.org/drawingml/2006/picture">
+                  <pic:nvPicPr>
+                    <pic:cNvPr id="1" name=""/>
+                    <pic:cNvPicPr/>
+                  </pic:nvPicPr>
+                  <pic:blipFill>
+                    <a:blip r:embed="rId30"/>
+                    <a:stretch>
+                      <a:fillRect/>
+                    </a:stretch>
+                  </pic:blipFill>
+                  <pic:spPr>
+                    <a:xfrm>
+                      <a:off x="0" y="0"/>
+                      <a:ext cx="4763414" cy="1962394"/>
+                    </a:xfrm>
+                    <a:prstGeom prst="rect">
+                      <a:avLst/>
+                    </a:prstGeom>
+                  </pic:spPr>
+                </pic:pic>
+              </a:graphicData>
+            </a:graphic>
+          </wp:inline>
+        </w:drawing>
+      </w:r>
+    </w:p>
+    <w:p>
+      <w:pPr>
+        <w:rPr>
+          <w:rFonts w:ascii="Calibri" w:eastAsia="Calibri" w:hAnsi="Calibri" w:cs="Calibri"/>
+          <w:sz w:val="28"/>
+          <w:szCs w:val="28"/>
+        </w:rPr>
+      </w:pPr>
+      <w:r>
+        <w:rPr>
+          <w:rFonts w:ascii="Calibri" w:eastAsia="Calibri" w:hAnsi="Calibri" w:cs="Calibri"/>
+          <w:noProof/>
+          <w:sz w:val="28"/>
+          <w:szCs w:val="28"/>
+          <w:lang w:val="en-US"/>
+        </w:rPr>
+        <w:drawing>
+          <wp:inline distT="0" distB="0" distL="0" distR="0" wp14:anchorId="25A33D4A" wp14:editId="7AAB813A">
+            <wp:extent cx="6268100" cy="2757830"/>
+            <wp:effectExtent l="0" t="0" r="0" b="0"/>
+            <wp:docPr id="56" name="Рисунок 56"/>
+            <wp:cNvGraphicFramePr>
+              <a:graphicFrameLocks xmlns:a="http://schemas.openxmlformats.org/drawingml/2006/main" noChangeAspect="1"/>
+            </wp:cNvGraphicFramePr>
+            <a:graphic xmlns:a="http://schemas.openxmlformats.org/drawingml/2006/main">
+              <a:graphicData uri="http://schemas.openxmlformats.org/drawingml/2006/picture">
+                <pic:pic xmlns:pic="http://schemas.openxmlformats.org/drawingml/2006/picture">
+                  <pic:nvPicPr>
+                    <pic:cNvPr id="1" name=""/>
+                    <pic:cNvPicPr/>
+                  </pic:nvPicPr>
+                  <pic:blipFill>
+                    <a:blip r:embed="rId31"/>
+                    <a:stretch>
+                      <a:fillRect/>
+                    </a:stretch>
+                  </pic:blipFill>
+                  <pic:spPr>
+                    <a:xfrm>
+                      <a:off x="0" y="0"/>
                       <a:ext cx="6272187" cy="2759628"/>
                     </a:xfrm>
                     <a:prstGeom prst="rect">
@@ -3862,6 +4031,7 @@
           <w:sz w:val="28"/>
           <w:szCs w:val="28"/>
         </w:rPr>
+        <w:lastRenderedPageBreak/>
         <w:drawing>
           <wp:inline distT="0" distB="0" distL="0" distR="0" wp14:anchorId="3FCF9405" wp14:editId="5671DBCB">
             <wp:extent cx="5247894" cy="2458448"/>
@@ -3880,7 +4050,7 @@
                     </pic:cNvPicPr>
                   </pic:nvPicPr>
                   <pic:blipFill>
-                    <a:blip r:embed="rId30" cstate="print"/>
+                    <a:blip r:embed="rId32" cstate="print"/>
                     <a:srcRect/>
                     <a:stretch>
                       <a:fillRect/>
@@ -3942,7 +4112,7 @@
                     </pic:cNvPicPr>
                   </pic:nvPicPr>
                   <pic:blipFill>
-                    <a:blip r:embed="rId31" cstate="print"/>
+                    <a:blip r:embed="rId33" cstate="print"/>
                     <a:srcRect/>
                     <a:stretch>
                       <a:fillRect/>
@@ -3986,7 +4156,6 @@
           <w:sz w:val="28"/>
           <w:szCs w:val="28"/>
         </w:rPr>
-        <w:lastRenderedPageBreak/>
         <w:drawing>
           <wp:inline distT="0" distB="0" distL="0" distR="0" wp14:anchorId="0816ADE5" wp14:editId="55D6C091">
             <wp:extent cx="6272022" cy="3398652"/>
@@ -4005,7 +4174,7 @@
                     </pic:cNvPicPr>
                   </pic:nvPicPr>
                   <pic:blipFill>
-                    <a:blip r:embed="rId32" cstate="print"/>
+                    <a:blip r:embed="rId34" cstate="print"/>
                     <a:srcRect/>
                     <a:stretch>
                       <a:fillRect/>

</xml_diff>